<commit_message>
doc - add mission 2 description, missing last part
</commit_message>
<xml_diff>
--- a/docs/Descriptifs Fonctionnels/Descriptif détaillé Web v2.docx
+++ b/docs/Descriptifs Fonctionnels/Descriptif détaillé Web v2.docx
@@ -4,16 +4,19 @@
   <w:body>
     <w:p>
       <w:pPr>
-        <w:pStyle w:val="Heading1"/>
+        <w:pStyle w:val="Titre1"/>
       </w:pPr>
       <w:r>
-        <w:t>Descriptif fonctionnel détaillé et numéroté de la partie C</w:t>
+        <w:t xml:space="preserve">Descriptif fonctionnel détaillé et numéroté de la </w:t>
+      </w:r>
+      <w:r>
+        <w:t>Mission 2</w:t>
       </w:r>
     </w:p>
     <w:p/>
     <w:tbl>
       <w:tblPr>
-        <w:tblStyle w:val="TableGrid"/>
+        <w:tblStyle w:val="Grilledutableau"/>
         <w:tblW w:w="9062" w:type="dxa"/>
         <w:tblLook w:val="04A0" w:firstRow="1" w:lastRow="0" w:firstColumn="1" w:lastColumn="0" w:noHBand="0" w:noVBand="1"/>
       </w:tblPr>
@@ -223,11 +226,7 @@
           <w:tcPr>
             <w:tcW w:w="3212" w:type="dxa"/>
           </w:tcPr>
-          <w:p>
-            <w:pPr>
-              <w:jc w:val="center"/>
-            </w:pPr>
-          </w:p>
+          <w:p/>
         </w:tc>
         <w:tc>
           <w:tcPr>
@@ -851,6 +850,7 @@
               <w:jc w:val="center"/>
             </w:pPr>
             <w:r>
+              <w:lastRenderedPageBreak/>
               <w:t>3</w:t>
             </w:r>
           </w:p>
@@ -1116,7 +1116,15 @@
               <w:jc w:val="center"/>
             </w:pPr>
             <w:r>
-              <w:t xml:space="preserve">Imprimer en pdf </w:t>
+              <w:t xml:space="preserve">Imprimer en </w:t>
+            </w:r>
+            <w:proofErr w:type="spellStart"/>
+            <w:r>
+              <w:t>pdf</w:t>
+            </w:r>
+            <w:proofErr w:type="spellEnd"/>
+            <w:r>
+              <w:t xml:space="preserve"> </w:t>
             </w:r>
           </w:p>
         </w:tc>
@@ -2122,7 +2130,15 @@
               <w:t>r</w:t>
             </w:r>
             <w:r>
-              <w:t xml:space="preserve"> le produit de sont choix </w:t>
+              <w:t xml:space="preserve"> le produit de </w:t>
+            </w:r>
+            <w:proofErr w:type="spellStart"/>
+            <w:r>
+              <w:t>sont</w:t>
+            </w:r>
+            <w:proofErr w:type="spellEnd"/>
+            <w:r>
+              <w:t xml:space="preserve"> choix </w:t>
             </w:r>
             <w:r>
               <w:t>dans son panier</w:t>
@@ -2188,7 +2204,11 @@
               <w:t>ajouté</w:t>
             </w:r>
             <w:r>
-              <w:t xml:space="preserve"> le produit à son panier, le pa</w:t>
+              <w:t xml:space="preserve"> le produit à son panier, </w:t>
+            </w:r>
+            <w:r>
+              <w:lastRenderedPageBreak/>
+              <w:t>le pa</w:t>
             </w:r>
             <w:r>
               <w:t>yer pour ensuite le recevoir par livraison</w:t>
@@ -2209,6 +2229,7 @@
               <w:jc w:val="center"/>
             </w:pPr>
             <w:r>
+              <w:lastRenderedPageBreak/>
               <w:t>8</w:t>
             </w:r>
           </w:p>
@@ -2400,12 +2421,14 @@
             <w:r>
               <w:t xml:space="preserve">Modération / </w:t>
             </w:r>
+            <w:proofErr w:type="spellStart"/>
             <w:r>
               <w:t>Word</w:t>
             </w:r>
             <w:r>
               <w:t>list</w:t>
             </w:r>
+            <w:proofErr w:type="spellEnd"/>
           </w:p>
         </w:tc>
         <w:tc>
@@ -3013,7 +3036,15 @@
               <w:t>phiques</w:t>
             </w:r>
             <w:r>
-              <w:t xml:space="preserve"> (dates, personnes etc …)</w:t>
+              <w:t xml:space="preserve"> (dates, personnes </w:t>
+            </w:r>
+            <w:proofErr w:type="spellStart"/>
+            <w:r>
+              <w:t>etc</w:t>
+            </w:r>
+            <w:proofErr w:type="spellEnd"/>
+            <w:r>
+              <w:t xml:space="preserve"> …)</w:t>
             </w:r>
           </w:p>
         </w:tc>
@@ -3124,6 +3155,7 @@
               <w:jc w:val="center"/>
             </w:pPr>
             <w:r>
+              <w:lastRenderedPageBreak/>
               <w:t>1</w:t>
             </w:r>
           </w:p>
@@ -3559,7 +3591,15 @@
               <w:t>c</w:t>
             </w:r>
             <w:r>
-              <w:t xml:space="preserve">réer son avatar grâce a la suite </w:t>
+              <w:t xml:space="preserve">réer son avatar grâce </w:t>
+            </w:r>
+            <w:proofErr w:type="spellStart"/>
+            <w:r>
+              <w:t>a</w:t>
+            </w:r>
+            <w:proofErr w:type="spellEnd"/>
+            <w:r>
+              <w:t xml:space="preserve"> la suite </w:t>
             </w:r>
             <w:r>
               <w:t>d’une sélection prédéfinie</w:t>
@@ -4232,7 +4272,15 @@
         <w:t>Habilitations</w:t>
       </w:r>
       <w:r>
-        <w:t xml:space="preserve"> (RH ect…)</w:t>
+        <w:t xml:space="preserve"> (RH </w:t>
+      </w:r>
+      <w:proofErr w:type="spellStart"/>
+      <w:r>
+        <w:t>ect</w:t>
+      </w:r>
+      <w:proofErr w:type="spellEnd"/>
+      <w:r>
+        <w:t>…)</w:t>
       </w:r>
     </w:p>
     <w:p>
@@ -4296,7 +4344,7 @@
     </w:p>
     <w:p>
       <w:pPr>
-        <w:pStyle w:val="ListParagraph"/>
+        <w:pStyle w:val="Paragraphedeliste"/>
         <w:numPr>
           <w:ilvl w:val="0"/>
           <w:numId w:val="1"/>
@@ -4311,7 +4359,7 @@
     </w:p>
     <w:p>
       <w:pPr>
-        <w:pStyle w:val="ListParagraph"/>
+        <w:pStyle w:val="Paragraphedeliste"/>
         <w:numPr>
           <w:ilvl w:val="0"/>
           <w:numId w:val="1"/>
@@ -4326,7 +4374,7 @@
     </w:p>
     <w:p>
       <w:pPr>
-        <w:pStyle w:val="ListParagraph"/>
+        <w:pStyle w:val="Paragraphedeliste"/>
         <w:numPr>
           <w:ilvl w:val="0"/>
           <w:numId w:val="1"/>
@@ -4372,7 +4420,15 @@
         <w:t>,</w:t>
       </w:r>
       <w:r>
-        <w:t xml:space="preserve"> achat, ou evenement)</w:t>
+        <w:t xml:space="preserve"> achat, ou </w:t>
+      </w:r>
+      <w:proofErr w:type="spellStart"/>
+      <w:r>
+        <w:t>evenement</w:t>
+      </w:r>
+      <w:proofErr w:type="spellEnd"/>
+      <w:r>
+        <w:t>)</w:t>
       </w:r>
     </w:p>
     <w:p>
@@ -4391,7 +4447,7 @@
     <w:p/>
     <w:tbl>
       <w:tblPr>
-        <w:tblStyle w:val="TableGrid"/>
+        <w:tblStyle w:val="Grilledutableau"/>
         <w:tblW w:w="0" w:type="auto"/>
         <w:tblLook w:val="04A0" w:firstRow="1" w:lastRow="0" w:firstColumn="1" w:lastColumn="0" w:noHBand="0" w:noVBand="1"/>
       </w:tblPr>
@@ -4465,6 +4521,7 @@
               <w:jc w:val="center"/>
             </w:pPr>
             <w:r>
+              <w:lastRenderedPageBreak/>
               <w:t>1</w:t>
             </w:r>
           </w:p>
@@ -4504,7 +4561,15 @@
               <w:jc w:val="center"/>
             </w:pPr>
             <w:r>
-              <w:t>L’utilisateur aura accès à toutes les informations concernant notre entreprise, il pourra également s’inscrire à la newsletter de CookMaster.</w:t>
+              <w:t xml:space="preserve">L’utilisateur aura accès à toutes les informations concernant notre entreprise, il pourra également s’inscrire à la newsletter de </w:t>
+            </w:r>
+            <w:proofErr w:type="spellStart"/>
+            <w:r>
+              <w:t>CookMaster</w:t>
+            </w:r>
+            <w:proofErr w:type="spellEnd"/>
+            <w:r>
+              <w:t>.</w:t>
             </w:r>
           </w:p>
         </w:tc>
@@ -5212,11 +5277,11 @@
     <w:name w:val="Normal"/>
     <w:qFormat/>
   </w:style>
-  <w:style w:type="paragraph" w:styleId="Heading1">
+  <w:style w:type="paragraph" w:styleId="Titre1">
     <w:name w:val="heading 1"/>
     <w:basedOn w:val="Normal"/>
     <w:next w:val="Normal"/>
-    <w:link w:val="Heading1Char"/>
+    <w:link w:val="Titre1Car"/>
     <w:uiPriority w:val="9"/>
     <w:qFormat/>
     <w:rsid w:val="00AF33D3"/>
@@ -5233,13 +5298,13 @@
       <w:szCs w:val="32"/>
     </w:rPr>
   </w:style>
-  <w:style w:type="character" w:default="1" w:styleId="DefaultParagraphFont">
+  <w:style w:type="character" w:default="1" w:styleId="Policepardfaut">
     <w:name w:val="Default Paragraph Font"/>
     <w:uiPriority w:val="1"/>
     <w:semiHidden/>
     <w:unhideWhenUsed/>
   </w:style>
-  <w:style w:type="table" w:default="1" w:styleId="TableNormal">
+  <w:style w:type="table" w:default="1" w:styleId="TableauNormal">
     <w:name w:val="Normal Table"/>
     <w:uiPriority w:val="99"/>
     <w:semiHidden/>
@@ -5254,15 +5319,15 @@
       </w:tblCellMar>
     </w:tblPr>
   </w:style>
-  <w:style w:type="numbering" w:default="1" w:styleId="NoList">
+  <w:style w:type="numbering" w:default="1" w:styleId="Aucuneliste">
     <w:name w:val="No List"/>
     <w:uiPriority w:val="99"/>
     <w:semiHidden/>
     <w:unhideWhenUsed/>
   </w:style>
-  <w:style w:type="table" w:styleId="TableGrid">
+  <w:style w:type="table" w:styleId="Grilledutableau">
     <w:name w:val="Table Grid"/>
-    <w:basedOn w:val="TableNormal"/>
+    <w:basedOn w:val="TableauNormal"/>
     <w:uiPriority w:val="39"/>
     <w:rsid w:val="00D67C31"/>
     <w:pPr>
@@ -5279,11 +5344,11 @@
       </w:tblBorders>
     </w:tblPr>
   </w:style>
-  <w:style w:type="paragraph" w:styleId="Title">
+  <w:style w:type="paragraph" w:styleId="Titre">
     <w:name w:val="Title"/>
     <w:basedOn w:val="Normal"/>
     <w:next w:val="Normal"/>
-    <w:link w:val="TitleChar"/>
+    <w:link w:val="TitreCar"/>
     <w:uiPriority w:val="10"/>
     <w:qFormat/>
     <w:rsid w:val="00AF33D3"/>
@@ -5299,10 +5364,10 @@
       <w:szCs w:val="56"/>
     </w:rPr>
   </w:style>
-  <w:style w:type="character" w:customStyle="1" w:styleId="TitleChar">
-    <w:name w:val="Title Char"/>
-    <w:basedOn w:val="DefaultParagraphFont"/>
-    <w:link w:val="Title"/>
+  <w:style w:type="character" w:customStyle="1" w:styleId="TitreCar">
+    <w:name w:val="Titre Car"/>
+    <w:basedOn w:val="Policepardfaut"/>
+    <w:link w:val="Titre"/>
     <w:uiPriority w:val="10"/>
     <w:rsid w:val="00AF33D3"/>
     <w:rPr>
@@ -5313,10 +5378,10 @@
       <w:szCs w:val="56"/>
     </w:rPr>
   </w:style>
-  <w:style w:type="character" w:customStyle="1" w:styleId="Heading1Char">
-    <w:name w:val="Heading 1 Char"/>
-    <w:basedOn w:val="DefaultParagraphFont"/>
-    <w:link w:val="Heading1"/>
+  <w:style w:type="character" w:customStyle="1" w:styleId="Titre1Car">
+    <w:name w:val="Titre 1 Car"/>
+    <w:basedOn w:val="Policepardfaut"/>
+    <w:link w:val="Titre1"/>
     <w:uiPriority w:val="9"/>
     <w:rsid w:val="00AF33D3"/>
     <w:rPr>
@@ -5326,7 +5391,7 @@
       <w:szCs w:val="32"/>
     </w:rPr>
   </w:style>
-  <w:style w:type="paragraph" w:styleId="ListParagraph">
+  <w:style w:type="paragraph" w:styleId="Paragraphedeliste">
     <w:name w:val="List Paragraph"/>
     <w:basedOn w:val="Normal"/>
     <w:uiPriority w:val="34"/>

</xml_diff>

<commit_message>
docs - rapport de réunion + MCD
</commit_message>
<xml_diff>
--- a/docs/Descriptifs Fonctionnels/Descriptif détaillé Web v2.docx
+++ b/docs/Descriptifs Fonctionnels/Descriptif détaillé Web v2.docx
@@ -4,7 +4,7 @@
   <w:body>
     <w:p>
       <w:pPr>
-        <w:pStyle w:val="Titre1"/>
+        <w:pStyle w:val="Heading1"/>
       </w:pPr>
       <w:r>
         <w:t xml:space="preserve">Descriptif fonctionnel détaillé et numéroté de la </w:t>
@@ -16,7 +16,7 @@
     <w:p/>
     <w:tbl>
       <w:tblPr>
-        <w:tblStyle w:val="Grilledutableau"/>
+        <w:tblStyle w:val="TableGrid"/>
         <w:tblW w:w="9062" w:type="dxa"/>
         <w:tblLook w:val="04A0" w:firstRow="1" w:lastRow="0" w:firstColumn="1" w:lastColumn="0" w:noHBand="0" w:noVBand="1"/>
       </w:tblPr>
@@ -87,172 +87,6 @@
         <w:tc>
           <w:tcPr>
             <w:tcW w:w="1695" w:type="dxa"/>
-            <w:shd w:val="clear" w:color="auto" w:fill="auto"/>
-          </w:tcPr>
-          <w:p>
-            <w:pPr>
-              <w:jc w:val="center"/>
-              <w:rPr>
-                <w:color w:val="FF0000"/>
-              </w:rPr>
-            </w:pPr>
-          </w:p>
-        </w:tc>
-        <w:tc>
-          <w:tcPr>
-            <w:tcW w:w="3212" w:type="dxa"/>
-            <w:shd w:val="clear" w:color="auto" w:fill="auto"/>
-          </w:tcPr>
-          <w:p>
-            <w:pPr>
-              <w:jc w:val="center"/>
-            </w:pPr>
-          </w:p>
-        </w:tc>
-        <w:tc>
-          <w:tcPr>
-            <w:tcW w:w="1982" w:type="dxa"/>
-          </w:tcPr>
-          <w:p>
-            <w:pPr>
-              <w:jc w:val="center"/>
-            </w:pPr>
-          </w:p>
-        </w:tc>
-        <w:tc>
-          <w:tcPr>
-            <w:tcW w:w="2173" w:type="dxa"/>
-            <w:shd w:val="clear" w:color="auto" w:fill="auto"/>
-          </w:tcPr>
-          <w:p>
-            <w:pPr>
-              <w:jc w:val="center"/>
-            </w:pPr>
-          </w:p>
-        </w:tc>
-      </w:tr>
-      <w:tr>
-        <w:tc>
-          <w:tcPr>
-            <w:tcW w:w="1695" w:type="dxa"/>
-          </w:tcPr>
-          <w:p>
-            <w:pPr>
-              <w:jc w:val="center"/>
-            </w:pPr>
-          </w:p>
-        </w:tc>
-        <w:tc>
-          <w:tcPr>
-            <w:tcW w:w="3212" w:type="dxa"/>
-          </w:tcPr>
-          <w:p/>
-        </w:tc>
-        <w:tc>
-          <w:tcPr>
-            <w:tcW w:w="1982" w:type="dxa"/>
-          </w:tcPr>
-          <w:p>
-            <w:pPr>
-              <w:jc w:val="center"/>
-            </w:pPr>
-          </w:p>
-        </w:tc>
-        <w:tc>
-          <w:tcPr>
-            <w:tcW w:w="2173" w:type="dxa"/>
-          </w:tcPr>
-          <w:p>
-            <w:pPr>
-              <w:jc w:val="center"/>
-            </w:pPr>
-          </w:p>
-        </w:tc>
-      </w:tr>
-      <w:tr>
-        <w:tc>
-          <w:tcPr>
-            <w:tcW w:w="1695" w:type="dxa"/>
-          </w:tcPr>
-          <w:p>
-            <w:pPr>
-              <w:jc w:val="center"/>
-            </w:pPr>
-          </w:p>
-        </w:tc>
-        <w:tc>
-          <w:tcPr>
-            <w:tcW w:w="3212" w:type="dxa"/>
-          </w:tcPr>
-          <w:p>
-            <w:pPr>
-              <w:jc w:val="center"/>
-            </w:pPr>
-          </w:p>
-        </w:tc>
-        <w:tc>
-          <w:tcPr>
-            <w:tcW w:w="1982" w:type="dxa"/>
-          </w:tcPr>
-          <w:p>
-            <w:pPr>
-              <w:jc w:val="center"/>
-            </w:pPr>
-          </w:p>
-        </w:tc>
-        <w:tc>
-          <w:tcPr>
-            <w:tcW w:w="2173" w:type="dxa"/>
-          </w:tcPr>
-          <w:p>
-            <w:pPr>
-              <w:jc w:val="center"/>
-            </w:pPr>
-          </w:p>
-        </w:tc>
-      </w:tr>
-      <w:tr>
-        <w:tc>
-          <w:tcPr>
-            <w:tcW w:w="1695" w:type="dxa"/>
-          </w:tcPr>
-          <w:p>
-            <w:pPr>
-              <w:jc w:val="center"/>
-            </w:pPr>
-          </w:p>
-        </w:tc>
-        <w:tc>
-          <w:tcPr>
-            <w:tcW w:w="3212" w:type="dxa"/>
-          </w:tcPr>
-          <w:p/>
-        </w:tc>
-        <w:tc>
-          <w:tcPr>
-            <w:tcW w:w="1982" w:type="dxa"/>
-          </w:tcPr>
-          <w:p>
-            <w:pPr>
-              <w:jc w:val="center"/>
-            </w:pPr>
-          </w:p>
-        </w:tc>
-        <w:tc>
-          <w:tcPr>
-            <w:tcW w:w="2173" w:type="dxa"/>
-          </w:tcPr>
-          <w:p>
-            <w:pPr>
-              <w:jc w:val="center"/>
-            </w:pPr>
-          </w:p>
-        </w:tc>
-      </w:tr>
-      <w:tr>
-        <w:tc>
-          <w:tcPr>
-            <w:tcW w:w="1695" w:type="dxa"/>
           </w:tcPr>
           <w:p>
             <w:r>
@@ -850,70 +684,74 @@
               <w:jc w:val="center"/>
             </w:pPr>
             <w:r>
+              <w:t>3</w:t>
+            </w:r>
+          </w:p>
+        </w:tc>
+        <w:tc>
+          <w:tcPr>
+            <w:tcW w:w="3212" w:type="dxa"/>
+          </w:tcPr>
+          <w:p>
+            <w:pPr>
+              <w:jc w:val="center"/>
+            </w:pPr>
+            <w:r>
+              <w:t>Modifi</w:t>
+            </w:r>
+            <w:r>
+              <w:t>cation d’un évènement</w:t>
+            </w:r>
+          </w:p>
+        </w:tc>
+        <w:tc>
+          <w:tcPr>
+            <w:tcW w:w="1982" w:type="dxa"/>
+          </w:tcPr>
+          <w:p>
+            <w:pPr>
+              <w:jc w:val="center"/>
+            </w:pPr>
+            <w:r>
+              <w:t>Administrateur</w:t>
+            </w:r>
+          </w:p>
+        </w:tc>
+        <w:tc>
+          <w:tcPr>
+            <w:tcW w:w="2173" w:type="dxa"/>
+          </w:tcPr>
+          <w:p>
+            <w:pPr>
+              <w:jc w:val="center"/>
+            </w:pPr>
+            <w:r>
+              <w:t xml:space="preserve">L’administrateur pourra modifier </w:t>
+            </w:r>
+            <w:r>
+              <w:t xml:space="preserve">un évènement </w:t>
+            </w:r>
+            <w:r>
+              <w:t xml:space="preserve">déjà </w:t>
+            </w:r>
+            <w:r>
               <w:lastRenderedPageBreak/>
-              <w:t>3</w:t>
-            </w:r>
-          </w:p>
-        </w:tc>
-        <w:tc>
-          <w:tcPr>
-            <w:tcW w:w="3212" w:type="dxa"/>
-          </w:tcPr>
-          <w:p>
-            <w:pPr>
-              <w:jc w:val="center"/>
-            </w:pPr>
-            <w:r>
-              <w:t>Modifi</w:t>
-            </w:r>
-            <w:r>
-              <w:t>cation d’un évènement</w:t>
-            </w:r>
-          </w:p>
-        </w:tc>
-        <w:tc>
-          <w:tcPr>
-            <w:tcW w:w="1982" w:type="dxa"/>
-          </w:tcPr>
-          <w:p>
-            <w:pPr>
-              <w:jc w:val="center"/>
-            </w:pPr>
-            <w:r>
-              <w:t>Administrateur</w:t>
-            </w:r>
-          </w:p>
-        </w:tc>
-        <w:tc>
-          <w:tcPr>
-            <w:tcW w:w="2173" w:type="dxa"/>
-          </w:tcPr>
-          <w:p>
-            <w:pPr>
-              <w:jc w:val="center"/>
-            </w:pPr>
-            <w:r>
-              <w:t xml:space="preserve">L’administrateur pourra modifier </w:t>
-            </w:r>
-            <w:r>
-              <w:t xml:space="preserve">un évènement </w:t>
-            </w:r>
-            <w:r>
-              <w:t xml:space="preserve">déjà créer mais pas encore passé </w:t>
-            </w:r>
-          </w:p>
-        </w:tc>
-      </w:tr>
-      <w:tr>
-        <w:tc>
-          <w:tcPr>
-            <w:tcW w:w="1695" w:type="dxa"/>
-          </w:tcPr>
-          <w:p>
-            <w:pPr>
-              <w:jc w:val="center"/>
-            </w:pPr>
-            <w:r>
+              <w:t xml:space="preserve">créer mais pas encore passé </w:t>
+            </w:r>
+          </w:p>
+        </w:tc>
+      </w:tr>
+      <w:tr>
+        <w:tc>
+          <w:tcPr>
+            <w:tcW w:w="1695" w:type="dxa"/>
+          </w:tcPr>
+          <w:p>
+            <w:pPr>
+              <w:jc w:val="center"/>
+            </w:pPr>
+            <w:r>
+              <w:lastRenderedPageBreak/>
               <w:t>4</w:t>
             </w:r>
           </w:p>
@@ -1714,6 +1552,7 @@
               <w:jc w:val="center"/>
             </w:pPr>
             <w:r>
+              <w:lastRenderedPageBreak/>
               <w:t>1</w:t>
             </w:r>
           </w:p>
@@ -1929,11 +1768,16 @@
               <w:t xml:space="preserve">. Une fois le produit choisis, il sera redirigé vers une </w:t>
             </w:r>
             <w:r>
-              <w:t xml:space="preserve">page de </w:t>
+              <w:t xml:space="preserve">page </w:t>
+            </w:r>
+            <w:proofErr w:type="gramStart"/>
+            <w:r>
+              <w:t xml:space="preserve">de </w:t>
             </w:r>
             <w:r>
               <w:t xml:space="preserve"> validation</w:t>
             </w:r>
+            <w:proofErr w:type="gramEnd"/>
             <w:r>
               <w:t>.</w:t>
             </w:r>
@@ -2204,14 +2048,14 @@
               <w:t>ajouté</w:t>
             </w:r>
             <w:r>
-              <w:t xml:space="preserve"> le produit à son panier, </w:t>
+              <w:t xml:space="preserve"> le produit à son panier, le pa</w:t>
+            </w:r>
+            <w:r>
+              <w:t xml:space="preserve">yer pour ensuite </w:t>
             </w:r>
             <w:r>
               <w:lastRenderedPageBreak/>
-              <w:t>le pa</w:t>
-            </w:r>
-            <w:r>
-              <w:t>yer pour ensuite le recevoir par livraison</w:t>
+              <w:t>le recevoir par livraison</w:t>
             </w:r>
           </w:p>
         </w:tc>
@@ -3432,10 +3276,18 @@
               <w:jc w:val="center"/>
             </w:pPr>
             <w:r>
-              <w:t xml:space="preserve">Il pourra consulter rapidement (comme les commandes) </w:t>
-            </w:r>
-            <w:r>
-              <w:t xml:space="preserve"> ses évènements auxquels il s’est inscrit</w:t>
+              <w:t xml:space="preserve">Il pourra consulter rapidement (comme les </w:t>
+            </w:r>
+            <w:proofErr w:type="gramStart"/>
+            <w:r>
+              <w:t xml:space="preserve">commandes) </w:t>
+            </w:r>
+            <w:r>
+              <w:t xml:space="preserve"> ses</w:t>
+            </w:r>
+            <w:proofErr w:type="gramEnd"/>
+            <w:r>
+              <w:t xml:space="preserve"> évènements auxquels il s’est inscrit</w:t>
             </w:r>
           </w:p>
         </w:tc>
@@ -3988,237 +3840,14 @@
             <w:r>
               <w:t xml:space="preserve"> nombre </w:t>
             </w:r>
+            <w:proofErr w:type="gramStart"/>
             <w:r>
               <w:t>de  location</w:t>
             </w:r>
+            <w:proofErr w:type="gramEnd"/>
             <w:r>
               <w:t xml:space="preserve"> du mois </w:t>
             </w:r>
-          </w:p>
-        </w:tc>
-      </w:tr>
-      <w:tr>
-        <w:trPr>
-          <w:trHeight w:val="300"/>
-        </w:trPr>
-        <w:tc>
-          <w:tcPr>
-            <w:tcW w:w="1695" w:type="dxa"/>
-          </w:tcPr>
-          <w:p>
-            <w:pPr>
-              <w:jc w:val="center"/>
-            </w:pPr>
-          </w:p>
-        </w:tc>
-        <w:tc>
-          <w:tcPr>
-            <w:tcW w:w="3212" w:type="dxa"/>
-          </w:tcPr>
-          <w:p>
-            <w:pPr>
-              <w:jc w:val="center"/>
-            </w:pPr>
-          </w:p>
-        </w:tc>
-        <w:tc>
-          <w:tcPr>
-            <w:tcW w:w="1982" w:type="dxa"/>
-          </w:tcPr>
-          <w:p>
-            <w:pPr>
-              <w:jc w:val="center"/>
-            </w:pPr>
-          </w:p>
-        </w:tc>
-        <w:tc>
-          <w:tcPr>
-            <w:tcW w:w="2173" w:type="dxa"/>
-          </w:tcPr>
-          <w:p>
-            <w:pPr>
-              <w:jc w:val="center"/>
-            </w:pPr>
-          </w:p>
-        </w:tc>
-      </w:tr>
-      <w:tr>
-        <w:trPr>
-          <w:trHeight w:val="300"/>
-        </w:trPr>
-        <w:tc>
-          <w:tcPr>
-            <w:tcW w:w="1695" w:type="dxa"/>
-          </w:tcPr>
-          <w:p>
-            <w:pPr>
-              <w:jc w:val="center"/>
-            </w:pPr>
-          </w:p>
-        </w:tc>
-        <w:tc>
-          <w:tcPr>
-            <w:tcW w:w="3212" w:type="dxa"/>
-          </w:tcPr>
-          <w:p>
-            <w:pPr>
-              <w:jc w:val="center"/>
-            </w:pPr>
-          </w:p>
-        </w:tc>
-        <w:tc>
-          <w:tcPr>
-            <w:tcW w:w="1982" w:type="dxa"/>
-          </w:tcPr>
-          <w:p>
-            <w:pPr>
-              <w:jc w:val="center"/>
-            </w:pPr>
-          </w:p>
-        </w:tc>
-        <w:tc>
-          <w:tcPr>
-            <w:tcW w:w="2173" w:type="dxa"/>
-          </w:tcPr>
-          <w:p>
-            <w:pPr>
-              <w:jc w:val="center"/>
-            </w:pPr>
-          </w:p>
-        </w:tc>
-      </w:tr>
-      <w:tr>
-        <w:trPr>
-          <w:trHeight w:val="300"/>
-        </w:trPr>
-        <w:tc>
-          <w:tcPr>
-            <w:tcW w:w="1695" w:type="dxa"/>
-          </w:tcPr>
-          <w:p>
-            <w:pPr>
-              <w:jc w:val="center"/>
-            </w:pPr>
-          </w:p>
-        </w:tc>
-        <w:tc>
-          <w:tcPr>
-            <w:tcW w:w="3212" w:type="dxa"/>
-          </w:tcPr>
-          <w:p>
-            <w:pPr>
-              <w:jc w:val="center"/>
-            </w:pPr>
-          </w:p>
-        </w:tc>
-        <w:tc>
-          <w:tcPr>
-            <w:tcW w:w="1982" w:type="dxa"/>
-          </w:tcPr>
-          <w:p>
-            <w:pPr>
-              <w:jc w:val="center"/>
-            </w:pPr>
-          </w:p>
-        </w:tc>
-        <w:tc>
-          <w:tcPr>
-            <w:tcW w:w="2173" w:type="dxa"/>
-          </w:tcPr>
-          <w:p>
-            <w:pPr>
-              <w:jc w:val="center"/>
-            </w:pPr>
-          </w:p>
-        </w:tc>
-      </w:tr>
-      <w:tr>
-        <w:trPr>
-          <w:trHeight w:val="300"/>
-        </w:trPr>
-        <w:tc>
-          <w:tcPr>
-            <w:tcW w:w="1695" w:type="dxa"/>
-          </w:tcPr>
-          <w:p>
-            <w:pPr>
-              <w:jc w:val="center"/>
-            </w:pPr>
-          </w:p>
-        </w:tc>
-        <w:tc>
-          <w:tcPr>
-            <w:tcW w:w="3212" w:type="dxa"/>
-          </w:tcPr>
-          <w:p>
-            <w:pPr>
-              <w:jc w:val="center"/>
-            </w:pPr>
-          </w:p>
-        </w:tc>
-        <w:tc>
-          <w:tcPr>
-            <w:tcW w:w="1982" w:type="dxa"/>
-          </w:tcPr>
-          <w:p>
-            <w:pPr>
-              <w:jc w:val="center"/>
-            </w:pPr>
-          </w:p>
-        </w:tc>
-        <w:tc>
-          <w:tcPr>
-            <w:tcW w:w="2173" w:type="dxa"/>
-          </w:tcPr>
-          <w:p>
-            <w:pPr>
-              <w:jc w:val="center"/>
-            </w:pPr>
-          </w:p>
-        </w:tc>
-      </w:tr>
-      <w:tr>
-        <w:trPr>
-          <w:trHeight w:val="300"/>
-        </w:trPr>
-        <w:tc>
-          <w:tcPr>
-            <w:tcW w:w="1695" w:type="dxa"/>
-          </w:tcPr>
-          <w:p>
-            <w:pPr>
-              <w:jc w:val="center"/>
-            </w:pPr>
-          </w:p>
-        </w:tc>
-        <w:tc>
-          <w:tcPr>
-            <w:tcW w:w="3212" w:type="dxa"/>
-          </w:tcPr>
-          <w:p>
-            <w:pPr>
-              <w:jc w:val="center"/>
-            </w:pPr>
-          </w:p>
-        </w:tc>
-        <w:tc>
-          <w:tcPr>
-            <w:tcW w:w="1982" w:type="dxa"/>
-          </w:tcPr>
-          <w:p>
-            <w:pPr>
-              <w:jc w:val="center"/>
-            </w:pPr>
-          </w:p>
-        </w:tc>
-        <w:tc>
-          <w:tcPr>
-            <w:tcW w:w="2173" w:type="dxa"/>
-          </w:tcPr>
-          <w:p>
-            <w:pPr>
-              <w:jc w:val="center"/>
-            </w:pPr>
           </w:p>
         </w:tc>
       </w:tr>
@@ -4328,14 +3957,6 @@
     </w:p>
     <w:p>
       <w:pPr>
-        <w:jc w:val="center"/>
-      </w:pPr>
-      <w:r>
-        <w:t>newsletter</w:t>
-      </w:r>
-    </w:p>
-    <w:p>
-      <w:pPr>
         <w:pBdr>
           <w:bottom w:val="single" w:sz="6" w:space="1" w:color="auto"/>
         </w:pBdr>
@@ -4344,7 +3965,7 @@
     </w:p>
     <w:p>
       <w:pPr>
-        <w:pStyle w:val="Paragraphedeliste"/>
+        <w:pStyle w:val="ListParagraph"/>
         <w:numPr>
           <w:ilvl w:val="0"/>
           <w:numId w:val="1"/>
@@ -4359,7 +3980,7 @@
     </w:p>
     <w:p>
       <w:pPr>
-        <w:pStyle w:val="Paragraphedeliste"/>
+        <w:pStyle w:val="ListParagraph"/>
         <w:numPr>
           <w:ilvl w:val="0"/>
           <w:numId w:val="1"/>
@@ -4374,7 +3995,7 @@
     </w:p>
     <w:p>
       <w:pPr>
-        <w:pStyle w:val="Paragraphedeliste"/>
+        <w:pStyle w:val="ListParagraph"/>
         <w:numPr>
           <w:ilvl w:val="0"/>
           <w:numId w:val="1"/>
@@ -4447,7 +4068,7 @@
     <w:p/>
     <w:tbl>
       <w:tblPr>
-        <w:tblStyle w:val="Grilledutableau"/>
+        <w:tblStyle w:val="TableGrid"/>
         <w:tblW w:w="0" w:type="auto"/>
         <w:tblLook w:val="04A0" w:firstRow="1" w:lastRow="0" w:firstColumn="1" w:lastColumn="0" w:noHBand="0" w:noVBand="1"/>
       </w:tblPr>
@@ -4521,7 +4142,6 @@
               <w:jc w:val="center"/>
             </w:pPr>
             <w:r>
-              <w:lastRenderedPageBreak/>
               <w:t>1</w:t>
             </w:r>
           </w:p>
@@ -4698,6 +4318,7 @@
               <w:jc w:val="center"/>
             </w:pPr>
             <w:r>
+              <w:lastRenderedPageBreak/>
               <w:t>4</w:t>
             </w:r>
           </w:p>
@@ -5277,11 +4898,11 @@
     <w:name w:val="Normal"/>
     <w:qFormat/>
   </w:style>
-  <w:style w:type="paragraph" w:styleId="Titre1">
+  <w:style w:type="paragraph" w:styleId="Heading1">
     <w:name w:val="heading 1"/>
     <w:basedOn w:val="Normal"/>
     <w:next w:val="Normal"/>
-    <w:link w:val="Titre1Car"/>
+    <w:link w:val="Heading1Char"/>
     <w:uiPriority w:val="9"/>
     <w:qFormat/>
     <w:rsid w:val="00AF33D3"/>
@@ -5298,13 +4919,13 @@
       <w:szCs w:val="32"/>
     </w:rPr>
   </w:style>
-  <w:style w:type="character" w:default="1" w:styleId="Policepardfaut">
+  <w:style w:type="character" w:default="1" w:styleId="DefaultParagraphFont">
     <w:name w:val="Default Paragraph Font"/>
     <w:uiPriority w:val="1"/>
     <w:semiHidden/>
     <w:unhideWhenUsed/>
   </w:style>
-  <w:style w:type="table" w:default="1" w:styleId="TableauNormal">
+  <w:style w:type="table" w:default="1" w:styleId="TableNormal">
     <w:name w:val="Normal Table"/>
     <w:uiPriority w:val="99"/>
     <w:semiHidden/>
@@ -5319,15 +4940,15 @@
       </w:tblCellMar>
     </w:tblPr>
   </w:style>
-  <w:style w:type="numbering" w:default="1" w:styleId="Aucuneliste">
+  <w:style w:type="numbering" w:default="1" w:styleId="NoList">
     <w:name w:val="No List"/>
     <w:uiPriority w:val="99"/>
     <w:semiHidden/>
     <w:unhideWhenUsed/>
   </w:style>
-  <w:style w:type="table" w:styleId="Grilledutableau">
+  <w:style w:type="table" w:styleId="TableGrid">
     <w:name w:val="Table Grid"/>
-    <w:basedOn w:val="TableauNormal"/>
+    <w:basedOn w:val="TableNormal"/>
     <w:uiPriority w:val="39"/>
     <w:rsid w:val="00D67C31"/>
     <w:pPr>
@@ -5344,11 +4965,11 @@
       </w:tblBorders>
     </w:tblPr>
   </w:style>
-  <w:style w:type="paragraph" w:styleId="Titre">
+  <w:style w:type="paragraph" w:styleId="Title">
     <w:name w:val="Title"/>
     <w:basedOn w:val="Normal"/>
     <w:next w:val="Normal"/>
-    <w:link w:val="TitreCar"/>
+    <w:link w:val="TitleChar"/>
     <w:uiPriority w:val="10"/>
     <w:qFormat/>
     <w:rsid w:val="00AF33D3"/>
@@ -5364,10 +4985,10 @@
       <w:szCs w:val="56"/>
     </w:rPr>
   </w:style>
-  <w:style w:type="character" w:customStyle="1" w:styleId="TitreCar">
-    <w:name w:val="Titre Car"/>
-    <w:basedOn w:val="Policepardfaut"/>
-    <w:link w:val="Titre"/>
+  <w:style w:type="character" w:customStyle="1" w:styleId="TitleChar">
+    <w:name w:val="Title Char"/>
+    <w:basedOn w:val="DefaultParagraphFont"/>
+    <w:link w:val="Title"/>
     <w:uiPriority w:val="10"/>
     <w:rsid w:val="00AF33D3"/>
     <w:rPr>
@@ -5378,10 +4999,10 @@
       <w:szCs w:val="56"/>
     </w:rPr>
   </w:style>
-  <w:style w:type="character" w:customStyle="1" w:styleId="Titre1Car">
-    <w:name w:val="Titre 1 Car"/>
-    <w:basedOn w:val="Policepardfaut"/>
-    <w:link w:val="Titre1"/>
+  <w:style w:type="character" w:customStyle="1" w:styleId="Heading1Char">
+    <w:name w:val="Heading 1 Char"/>
+    <w:basedOn w:val="DefaultParagraphFont"/>
+    <w:link w:val="Heading1"/>
     <w:uiPriority w:val="9"/>
     <w:rsid w:val="00AF33D3"/>
     <w:rPr>
@@ -5391,7 +5012,7 @@
       <w:szCs w:val="32"/>
     </w:rPr>
   </w:style>
-  <w:style w:type="paragraph" w:styleId="Paragraphedeliste">
+  <w:style w:type="paragraph" w:styleId="ListParagraph">
     <w:name w:val="List Paragraph"/>
     <w:basedOn w:val="Normal"/>
     <w:uiPriority w:val="34"/>

</xml_diff>